<commit_message>
Fixed word issue. Tab stops were responsible
</commit_message>
<xml_diff>
--- a/Structure_Report_uni.docx
+++ b/Structure_Report_uni.docx
@@ -140,11 +140,6 @@
           <w:lang w:val="en-US"/>
         </w:rPr>
         <w:tab/>
-      </w:r>
-      <w:r>
-        <w:rPr>
-          <w:lang w:val="en-US"/>
-        </w:rPr>
         <w:t>SUM</w:t>
       </w:r>
     </w:p>
@@ -657,11 +652,7 @@
         <w:rPr>
           <w:rFonts w:cs="Calibri" w:cstheme="minorHAnsi"/>
         </w:rPr>
-        <w:t>α</w:t>
-        <w:tab/>
-        <w:tab/>
-        <w:tab/>
-        <w:tab/>
+        <w:t xml:space="preserve">α </w:t>
       </w:r>
       <w:r>
         <w:rPr>
@@ -779,15 +770,14 @@
         </w:rPr>
         <w:t>reflections collected</w:t>
         <w:tab/>
+        <w:tab/>
         <w:t>COLLRFL</w:t>
       </w:r>
     </w:p>
     <w:p>
       <w:pPr>
         <w:pStyle w:val="Normal"/>
-        <w:rPr>
-          <w:lang w:val="en-US"/>
-        </w:rPr>
+        <w:rPr/>
       </w:pPr>
       <w:r>
         <w:rPr>
@@ -801,9 +791,7 @@
     <w:p>
       <w:pPr>
         <w:pStyle w:val="Normal"/>
-        <w:rPr>
-          <w:lang w:val="en-US"/>
-        </w:rPr>
+        <w:rPr/>
       </w:pPr>
       <w:r>
         <w:rPr>
@@ -823,7 +811,12 @@
         </w:rPr>
         <w:t>(I)</w:t>
         <w:tab/>
-        <w:t>UNIQUE2S</w:t>
+      </w:r>
+      <w:r>
+        <w:rPr>
+          <w:lang w:val="en-US"/>
+        </w:rPr>
+        <w:t>SOMETHING</w:t>
       </w:r>
     </w:p>
     <w:p>
@@ -1099,7 +1092,6 @@
     <w:rPrDefault>
       <w:rPr>
         <w:rFonts w:ascii="Calibri" w:hAnsi="Calibri" w:eastAsia="Calibri" w:cs="" w:asciiTheme="minorHAnsi" w:cstheme="minorBidi" w:eastAsiaTheme="minorHAnsi" w:hAnsiTheme="minorHAnsi"/>
-        <w:sz w:val="22"/>
         <w:szCs w:val="22"/>
         <w:lang w:val="de-DE" w:eastAsia="en-US" w:bidi="ar-SA"/>
       </w:rPr>
@@ -1492,7 +1484,7 @@
     </w:pPr>
     <w:rPr>
       <w:rFonts w:ascii="Calibri" w:hAnsi="Calibri" w:eastAsia="Calibri" w:cs="" w:asciiTheme="minorHAnsi" w:cstheme="minorBidi" w:eastAsiaTheme="minorHAnsi" w:hAnsiTheme="minorHAnsi"/>
-      <w:color w:val="auto"/>
+      <w:color w:val="00000A"/>
       <w:kern w:val="0"/>
       <w:sz w:val="22"/>
       <w:szCs w:val="22"/>

</xml_diff>